<commit_message>
clear html tags when generate cv
</commit_message>
<xml_diff>
--- a/assets/reporting/cv.docx
+++ b/assets/reporting/cv.docx
@@ -13,15 +13,11 @@
           <w:kern w:val="28"/>
           <w:sz w:val="32"/>
           <w:szCs w:val="32"/>
-          <w:highlight w:val="lightGray"/>
-          <w:lang w:val="en-US" w:eastAsia="ru-RU"/>
-        </w:rPr>
-      </w:pPr>
-    </w:p>
-    <w:p>
-      <w:pPr>
-        <w:spacing w:after="400" w:line="240" w:lineRule="auto"/>
-        <w:outlineLvl w:val="0"/>
+          <w:lang w:val="en-US" w:eastAsia="ru-RU"/>
+        </w:rPr>
+      </w:pPr>
+      <w:proofErr w:type="spellStart"/>
+      <w:r>
         <w:rPr>
           <w:rFonts w:ascii="Arial" w:eastAsia="Times New Roman" w:hAnsi="Arial" w:cs="Arial"/>
           <w:b/>
@@ -31,7 +27,9 @@
           <w:szCs w:val="32"/>
           <w:lang w:val="en-US" w:eastAsia="ru-RU"/>
         </w:rPr>
-      </w:pPr>
+        <w:t>[Firstname]</w:t>
+      </w:r>
+      <w:proofErr w:type="spellEnd"/>
       <w:r>
         <w:rPr>
           <w:rFonts w:ascii="Arial" w:eastAsia="Times New Roman" w:hAnsi="Arial" w:cs="Arial"/>
@@ -42,7 +40,7 @@
           <w:szCs w:val="32"/>
           <w:lang w:val="en-US" w:eastAsia="ru-RU"/>
         </w:rPr>
-        <w:t>[Firstname]</w:t>
+        <w:softHyphen/>
       </w:r>
       <w:r>
         <w:rPr>
@@ -54,8 +52,9 @@
           <w:szCs w:val="32"/>
           <w:lang w:val="en-US" w:eastAsia="ru-RU"/>
         </w:rPr>
-        <w:softHyphen/>
-      </w:r>
+        <w:t xml:space="preserve"> </w:t>
+      </w:r>
+      <w:proofErr w:type="spellStart"/>
       <w:r>
         <w:rPr>
           <w:rFonts w:ascii="Arial" w:eastAsia="Times New Roman" w:hAnsi="Arial" w:cs="Arial"/>
@@ -66,20 +65,9 @@
           <w:szCs w:val="32"/>
           <w:lang w:val="en-US" w:eastAsia="ru-RU"/>
         </w:rPr>
-        <w:t xml:space="preserve"> </w:t>
-      </w:r>
-      <w:r>
-        <w:rPr>
-          <w:rFonts w:ascii="Arial" w:eastAsia="Times New Roman" w:hAnsi="Arial" w:cs="Arial"/>
-          <w:b/>
-          <w:bCs/>
-          <w:kern w:val="28"/>
-          <w:sz w:val="32"/>
-          <w:szCs w:val="32"/>
-          <w:lang w:val="en-US" w:eastAsia="ru-RU"/>
-        </w:rPr>
         <w:t>[Lastname]</w:t>
       </w:r>
+      <w:proofErr w:type="spellEnd"/>
     </w:p>
     <w:p>
       <w:pPr>
@@ -126,7 +114,6 @@
           <w:rFonts w:ascii="Arial" w:eastAsia="Times New Roman" w:hAnsi="Arial" w:cs="Arial"/>
           <w:bCs/>
           <w:kern w:val="28"/>
-          <w:highlight w:val="lightGray"/>
           <w:lang w:val="en-US" w:eastAsia="ru-RU"/>
         </w:rPr>
         <w:t>[Position]</w:t>
@@ -177,7 +164,6 @@
       <w:r>
         <w:rPr>
           <w:rFonts w:ascii="Arial" w:eastAsia="Times New Roman" w:hAnsi="Arial" w:cs="Arial"/>
-          <w:highlight w:val="lightGray"/>
           <w:lang w:val="en-US" w:eastAsia="ru-RU"/>
         </w:rPr>
         <w:t>[Summary]</w:t>
@@ -273,10 +259,9 @@
       <w:r>
         <w:rPr>
           <w:rFonts w:ascii="Arial" w:eastAsia="Times New Roman" w:hAnsi="Arial" w:cs="Arial"/>
-          <w:highlight w:val="lightGray"/>
-          <w:lang w:val="en-US" w:eastAsia="ru-RU"/>
-        </w:rPr>
-        <w:t>[Expertise]</w:t>
+          <w:lang w:val="en-US" w:eastAsia="ru-RU"/>
+        </w:rPr>
+        <w:t>[Skills]</w:t>
       </w:r>
       <w:r>
         <w:rPr>
@@ -360,7 +345,6 @@
               <w:rPr>
                 <w:rFonts w:ascii="Arial" w:eastAsia="Times New Roman" w:hAnsi="Arial" w:cs="Arial"/>
                 <w:b/>
-                <w:highlight w:val="lightGray"/>
                 <w:lang w:val="en-US" w:eastAsia="ja-JP"/>
               </w:rPr>
               <w:t>[Work_From_Year] – [Work_To_Year]</w:t>
@@ -385,8 +369,6 @@
             <w:r>
               <w:rPr>
                 <w:rFonts w:ascii="Arial" w:eastAsia="Times New Roman" w:hAnsi="Arial" w:cs="Arial"/>
-                <w:b/>
-                <w:highlight w:val="lightGray"/>
                 <w:lang w:val="en-US" w:eastAsia="ja-JP"/>
               </w:rPr>
               <w:t>[Work_Name]</w:t>
@@ -437,8 +419,6 @@
             <w:r>
               <w:rPr>
                 <w:rFonts w:ascii="Arial" w:eastAsia="Times New Roman" w:hAnsi="Arial" w:cs="Arial"/>
-                <w:b/>
-                <w:highlight w:val="lightGray"/>
                 <w:lang w:val="en-US" w:eastAsia="ja-JP"/>
               </w:rPr>
               <w:t>[Work_Project]</w:t>
@@ -489,8 +469,6 @@
             <w:r>
               <w:rPr>
                 <w:rFonts w:ascii="Arial" w:eastAsia="Times New Roman" w:hAnsi="Arial" w:cs="Arial"/>
-                <w:b/>
-                <w:highlight w:val="lightGray"/>
                 <w:lang w:val="en-US" w:eastAsia="ja-JP"/>
               </w:rPr>
               <w:t>[Work_Position]</w:t>
@@ -541,8 +519,6 @@
             <w:r>
               <w:rPr>
                 <w:rFonts w:ascii="Arial" w:eastAsia="Times New Roman" w:hAnsi="Arial" w:cs="Arial"/>
-                <w:b/>
-                <w:highlight w:val="lightGray"/>
                 <w:lang w:val="en-US" w:eastAsia="ja-JP"/>
               </w:rPr>
               <w:t>[Work_Resp]</w:t>
@@ -609,8 +585,6 @@
             <w:r>
               <w:rPr>
                 <w:rFonts w:ascii="Arial" w:eastAsia="Times New Roman" w:hAnsi="Arial" w:cs="Arial"/>
-                <w:b/>
-                <w:highlight w:val="lightGray"/>
                 <w:lang w:val="en-US" w:eastAsia="ja-JP"/>
               </w:rPr>
               <w:t>[Work_Summary]</w:t>
@@ -732,7 +706,6 @@
               <w:rPr>
                 <w:rFonts w:ascii="Arial" w:eastAsia="Times New Roman" w:hAnsi="Arial" w:cs="Arial"/>
                 <w:b/>
-                <w:highlight w:val="lightGray"/>
                 <w:lang w:val="en-US" w:eastAsia="ja-JP"/>
               </w:rPr>
               <w:t>[EDU_From_Year] – [EDU_To_Year]</w:t>
@@ -757,8 +730,6 @@
             <w:r>
               <w:rPr>
                 <w:rFonts w:ascii="Arial" w:eastAsia="Times New Roman" w:hAnsi="Arial" w:cs="Arial"/>
-                <w:b/>
-                <w:highlight w:val="lightGray"/>
                 <w:lang w:val="en-US" w:eastAsia="ja-JP"/>
               </w:rPr>
               <w:t>[EDU_Summary]</w:t>
@@ -848,7 +819,6 @@
       <w:r>
         <w:rPr>
           <w:rFonts w:ascii="Arial" w:eastAsia="MS Mincho" w:hAnsi="Arial" w:cs="Arial"/>
-          <w:highlight w:val="lightGray"/>
           <w:lang w:val="en-US" w:eastAsia="ja-JP"/>
         </w:rPr>
         <w:t xml:space="preserve">[Certificates] </w:t>
@@ -927,12 +897,10 @@
       <w:r>
         <w:rPr>
           <w:rFonts w:ascii="Arial" w:eastAsia="Times New Roman" w:hAnsi="Arial" w:cs="Arial"/>
-          <w:highlight w:val="lightGray"/>
           <w:lang w:val="en-US" w:eastAsia="ru-RU"/>
         </w:rPr>
         <w:t>[Languages]</w:t>
       </w:r>
-      <w:proofErr w:type="gramEnd"/>
     </w:p>
     <w:p>
       <w:pPr>
@@ -955,7 +923,6 @@
       <w:r>
         <w:rPr>
           <w:rFonts w:ascii="Arial" w:eastAsia="Times New Roman" w:hAnsi="Arial" w:cs="Arial"/>
-          <w:highlight w:val="lightGray"/>
           <w:lang w:val="en-US" w:eastAsia="ru-RU"/>
         </w:rPr>
         <w:t>[Languages_Extra]</w:t>

</xml_diff>

<commit_message>
fix some bugs with work positions
</commit_message>
<xml_diff>
--- a/assets/reporting/cv.docx
+++ b/assets/reporting/cv.docx
@@ -870,62 +870,21 @@
           <w:lang w:val="en-US" w:eastAsia="ru-RU"/>
         </w:rPr>
       </w:pPr>
-      <w:r>
-        <w:rPr>
-          <w:rFonts w:ascii="Arial" w:eastAsia="Times New Roman" w:hAnsi="Arial" w:cs="Arial"/>
-          <w:i/>
-          <w:lang w:val="en-US" w:eastAsia="ru-RU"/>
-        </w:rPr>
-        <w:t>English</w:t>
-      </w:r>
-      <w:r>
-        <w:rPr>
-          <w:rFonts w:ascii="Arial" w:eastAsia="Times New Roman" w:hAnsi="Arial" w:cs="Arial"/>
-          <w:i/>
-          <w:lang w:val="en-US" w:eastAsia="ru-RU"/>
-        </w:rPr>
-        <w:t xml:space="preserve"> –</w:t>
-      </w:r>
-      <w:r>
-        <w:rPr>
-          <w:rFonts w:ascii="Arial" w:eastAsia="Times New Roman" w:hAnsi="Arial" w:cs="Arial"/>
-          <w:i/>
-          <w:lang w:val="en-US" w:eastAsia="ru-RU"/>
-        </w:rPr>
-        <w:t xml:space="preserve"> </w:t>
-      </w:r>
+    </w:p>
+    <w:p>
+      <w:pPr>
+        <w:spacing w:after="0" w:line="240" w:lineRule="auto"/>
+        <w:rPr>
+          <w:rFonts w:ascii="Arial" w:eastAsia="Times New Roman" w:hAnsi="Arial" w:cs="Arial"/>
+          <w:lang w:val="en-US" w:eastAsia="ru-RU"/>
+        </w:rPr>
+      </w:pPr>
       <w:r>
         <w:rPr>
           <w:rFonts w:ascii="Arial" w:eastAsia="Times New Roman" w:hAnsi="Arial" w:cs="Arial"/>
           <w:lang w:val="en-US" w:eastAsia="ru-RU"/>
         </w:rPr>
         <w:t>[Languages]</w:t>
-      </w:r>
-    </w:p>
-    <w:p>
-      <w:pPr>
-        <w:spacing w:after="0" w:line="240" w:lineRule="auto"/>
-        <w:rPr>
-          <w:rFonts w:ascii="Arial" w:eastAsia="Times New Roman" w:hAnsi="Arial" w:cs="Arial"/>
-          <w:i/>
-          <w:lang w:val="en-US" w:eastAsia="ru-RU"/>
-        </w:rPr>
-      </w:pPr>
-    </w:p>
-    <w:p>
-      <w:pPr>
-        <w:spacing w:after="0" w:line="240" w:lineRule="auto"/>
-        <w:rPr>
-          <w:rFonts w:ascii="Arial" w:eastAsia="Times New Roman" w:hAnsi="Arial" w:cs="Arial"/>
-          <w:lang w:val="en-US" w:eastAsia="ru-RU"/>
-        </w:rPr>
-      </w:pPr>
-      <w:r>
-        <w:rPr>
-          <w:rFonts w:ascii="Arial" w:eastAsia="Times New Roman" w:hAnsi="Arial" w:cs="Arial"/>
-          <w:lang w:val="en-US" w:eastAsia="ru-RU"/>
-        </w:rPr>
-        <w:t>[Languages_Extra]</w:t>
       </w:r>
     </w:p>
     <w:p>

</xml_diff>

<commit_message>
set default avatar url on server
</commit_message>
<xml_diff>
--- a/assets/reporting/cv.docx
+++ b/assets/reporting/cv.docx
@@ -16,7 +16,6 @@
           <w:lang w:val="en-US" w:eastAsia="ru-RU"/>
         </w:rPr>
       </w:pPr>
-      <w:proofErr w:type="spellStart"/>
       <w:r>
         <w:rPr>
           <w:rFonts w:ascii="Arial" w:eastAsia="Times New Roman" w:hAnsi="Arial" w:cs="Arial"/>
@@ -29,7 +28,6 @@
         </w:rPr>
         <w:t>[Firstname]</w:t>
       </w:r>
-      <w:proofErr w:type="spellEnd"/>
       <w:r>
         <w:rPr>
           <w:rFonts w:ascii="Arial" w:eastAsia="Times New Roman" w:hAnsi="Arial" w:cs="Arial"/>
@@ -40,7 +38,6 @@
           <w:szCs w:val="32"/>
           <w:lang w:val="en-US" w:eastAsia="ru-RU"/>
         </w:rPr>
-        <w:softHyphen/>
       </w:r>
       <w:r>
         <w:rPr>
@@ -54,7 +51,6 @@
         </w:rPr>
         <w:t xml:space="preserve"> </w:t>
       </w:r>
-      <w:proofErr w:type="spellStart"/>
       <w:r>
         <w:rPr>
           <w:rFonts w:ascii="Arial" w:eastAsia="Times New Roman" w:hAnsi="Arial" w:cs="Arial"/>
@@ -67,7 +63,6 @@
         </w:rPr>
         <w:t>[Lastname]</w:t>
       </w:r>
-      <w:proofErr w:type="spellEnd"/>
     </w:p>
     <w:p>
       <w:pPr>

</xml_diff>

<commit_message>
add technical summary to word template
</commit_message>
<xml_diff>
--- a/assets/reporting/cv.docx
+++ b/assets/reporting/cv.docx
@@ -530,13 +530,20 @@
           <w:p>
             <w:pPr>
               <w:spacing w:after="0" w:line="240" w:lineRule="auto"/>
-              <w:ind w:right="-1"/>
               <w:rPr>
                 <w:rFonts w:ascii="Arial" w:eastAsia="Times New Roman" w:hAnsi="Arial" w:cs="Arial"/>
                 <w:i/>
-                <w:lang w:eastAsia="ja-JP"/>
+                <w:lang w:val="en-US" w:eastAsia="ja-JP"/>
               </w:rPr>
             </w:pPr>
+            <w:r>
+              <w:rPr>
+                <w:rFonts w:ascii="Arial" w:eastAsia="Times New Roman" w:hAnsi="Arial" w:cs="Arial"/>
+                <w:i/>
+                <w:lang w:val="en-US" w:eastAsia="ja-JP"/>
+              </w:rPr>
+              <w:t>Technical Summary</w:t>
+            </w:r>
           </w:p>
         </w:tc>
         <w:tc>
@@ -550,11 +557,17 @@
               <w:ind w:right="-1"/>
               <w:rPr>
                 <w:rFonts w:ascii="Arial" w:eastAsia="Times New Roman" w:hAnsi="Arial" w:cs="Arial"/>
-                <w:sz w:val="20"/>
-                <w:szCs w:val="20"/>
+                <w:b/>
                 <w:lang w:eastAsia="ja-JP"/>
               </w:rPr>
             </w:pPr>
+            <w:r>
+              <w:rPr>
+                <w:rFonts w:ascii="Arial" w:eastAsia="Times New Roman" w:hAnsi="Arial" w:cs="Arial"/>
+                <w:lang w:val="en-US" w:eastAsia="ja-JP"/>
+              </w:rPr>
+              <w:t>[Work_TS]</w:t>
+            </w:r>
           </w:p>
         </w:tc>
       </w:tr>

</xml_diff>